<commit_message>
Protokoll um O-Notation des Graph-Aufbaus ergänzt
</commit_message>
<xml_diff>
--- a/Protokoll.docx
+++ b/Protokoll.docx
@@ -21,10 +21,21 @@
       </w:r>
     </w:p>
     <w:p/>
+    <w:p/>
+    <w:p/>
+    <w:p/>
+    <w:p/>
+    <w:p/>
     <w:sdt>
       <w:sdtPr>
         <w:rPr>
-          <w:lang w:val="de-DE"/>
+          <w:rFonts w:asciiTheme="minorHAnsi" w:eastAsiaTheme="minorHAnsi" w:hAnsiTheme="minorHAnsi" w:cstheme="minorBidi"/>
+          <w:color w:val="auto"/>
+          <w:kern w:val="2"/>
+          <w:sz w:val="24"/>
+          <w:szCs w:val="24"/>
+          <w:lang w:val="de-DE" w:eastAsia="en-US"/>
+          <w14:ligatures w14:val="standardContextual"/>
         </w:rPr>
         <w:id w:val="-495104559"/>
         <w:docPartObj>
@@ -34,15 +45,8 @@
       </w:sdtPr>
       <w:sdtEndPr>
         <w:rPr>
-          <w:rFonts w:asciiTheme="minorHAnsi" w:eastAsiaTheme="minorHAnsi" w:hAnsiTheme="minorHAnsi" w:cstheme="minorBidi"/>
           <w:b/>
           <w:bCs/>
-          <w:color w:val="auto"/>
-          <w:kern w:val="2"/>
-          <w:sz w:val="24"/>
-          <w:szCs w:val="24"/>
-          <w:lang w:eastAsia="en-US"/>
-          <w14:ligatures w14:val="standardContextual"/>
         </w:rPr>
       </w:sdtEndPr>
       <w:sdtContent>
@@ -315,6 +319,9 @@
         <w:t xml:space="preserve">, welcher den Namen der Linie, mit welcher die beiden Stationen verbunden sind, entspricht. </w:t>
       </w:r>
       <w:r>
+        <w:rPr>
+          <w:noProof/>
+        </w:rPr>
         <w:drawing>
           <wp:inline distT="0" distB="0" distL="0" distR="0" wp14:anchorId="58AD9C9B" wp14:editId="2CBB10F1">
             <wp:extent cx="5760720" cy="3004185"/>
@@ -363,7 +370,24 @@
     </w:p>
     <w:p>
       <w:r>
-        <w:t>Als erstes wird die Datei, aus welcher ausgelesen werden soll, geöffnet. Dann wird auf der Datei jeweils eine Zeile ausgelesen und folgendes gemacht:</w:t>
+        <w:t>Als erstes wird die Datei, aus welcher ausgelesen werden soll, geöffnet</w:t>
+      </w:r>
+      <w:r>
+        <w:t xml:space="preserve"> O(1)</w:t>
+      </w:r>
+      <w:r>
+        <w:t xml:space="preserve">. </w:t>
+      </w:r>
+    </w:p>
+    <w:p>
+      <w:r>
+        <w:t>Dann wird auf der Datei jeweils eine Zeile ausgelesen</w:t>
+      </w:r>
+      <w:r>
+        <w:t xml:space="preserve"> O(L) (wobei L für die Zeilen in der Datei und somit die Anzahl der Linien steht)</w:t>
+      </w:r>
+      <w:r>
+        <w:t xml:space="preserve"> und folgendes gemacht:</w:t>
       </w:r>
     </w:p>
     <w:p>
@@ -389,7 +413,13 @@
       </w:r>
       <w:proofErr w:type="spellEnd"/>
       <w:r>
-        <w:t xml:space="preserve"> eingelesen. </w:t>
+        <w:t xml:space="preserve"> eingelesen</w:t>
+      </w:r>
+      <w:r>
+        <w:t xml:space="preserve"> O(1)</w:t>
+      </w:r>
+      <w:r>
+        <w:t xml:space="preserve">. </w:t>
       </w:r>
     </w:p>
     <w:p>
@@ -405,12 +435,306 @@
       </w:r>
       <w:proofErr w:type="spellEnd"/>
       <w:r>
-        <w:t xml:space="preserve"> befreit.</w:t>
-      </w:r>
-    </w:p>
-    <w:p>
-      <w:r>
-        <w:t xml:space="preserve">Die </w:t>
+        <w:t xml:space="preserve"> befreit</w:t>
+      </w:r>
+      <w:r>
+        <w:t xml:space="preserve"> O(1)</w:t>
+      </w:r>
+      <w:r>
+        <w:t>.</w:t>
+      </w:r>
+    </w:p>
+    <w:p>
+      <w:r>
+        <w:lastRenderedPageBreak/>
+        <w:t xml:space="preserve">Es wird </w:t>
+      </w:r>
+      <w:proofErr w:type="gramStart"/>
+      <w:r>
+        <w:t>solange</w:t>
+      </w:r>
+      <w:proofErr w:type="gramEnd"/>
+      <w:r>
+        <w:t xml:space="preserve"> aus dem </w:t>
+      </w:r>
+      <w:proofErr w:type="spellStart"/>
+      <w:r>
+        <w:t>iStringStream</w:t>
+      </w:r>
+      <w:proofErr w:type="spellEnd"/>
+      <w:r>
+        <w:t xml:space="preserve"> in die string Variable „</w:t>
+      </w:r>
+      <w:proofErr w:type="spellStart"/>
+      <w:r>
+        <w:t>dummy</w:t>
+      </w:r>
+      <w:proofErr w:type="spellEnd"/>
+      <w:r>
+        <w:t xml:space="preserve">“ gelesen bis das erste “ entdeckt wird. </w:t>
+      </w:r>
+    </w:p>
+    <w:p>
+      <w:r>
+        <w:t>Dann wird der Name der Ersten Station, auf dieser Linie, eingelesen. O(1)</w:t>
+      </w:r>
+    </w:p>
+    <w:p>
+      <w:r>
+        <w:t xml:space="preserve">Nun sind wir bei der inneren </w:t>
+      </w:r>
+      <w:proofErr w:type="spellStart"/>
+      <w:r>
+        <w:t>While</w:t>
+      </w:r>
+      <w:proofErr w:type="spellEnd"/>
+      <w:r>
+        <w:t>-Schleife, diese wird so lange ausgeführt, wie Kanten-Gewichte gefunden werden. O(k)</w:t>
+      </w:r>
+    </w:p>
+    <w:p>
+      <w:r>
+        <w:t>In ihr wird der Name der nächsten Station eingelesen</w:t>
+      </w:r>
+      <w:r>
+        <w:t xml:space="preserve"> O(1).</w:t>
+      </w:r>
+    </w:p>
+    <w:p>
+      <w:r>
+        <w:t xml:space="preserve">Und im Anschluss werden die beiden Stationen als jeweilige Nachbar*Innen </w:t>
+      </w:r>
+      <w:proofErr w:type="gramStart"/>
+      <w:r>
+        <w:t>in den Graph</w:t>
+      </w:r>
+      <w:proofErr w:type="gramEnd"/>
+      <w:r>
+        <w:t xml:space="preserve"> eingespeichert:</w:t>
+      </w:r>
+    </w:p>
+    <w:p>
+      <w:pPr>
+        <w:rPr>
+          <w:lang w:val="en-US"/>
+        </w:rPr>
+      </w:pPr>
+      <w:r>
+        <w:rPr>
+          <w:lang w:val="en-US"/>
+        </w:rPr>
+        <w:drawing>
+          <wp:inline distT="0" distB="0" distL="0" distR="0" wp14:anchorId="4D94869A" wp14:editId="67DD7F38">
+            <wp:extent cx="5760720" cy="352425"/>
+            <wp:effectExtent l="19050" t="19050" r="11430" b="28575"/>
+            <wp:docPr id="1376370581" name="Grafik 1"/>
+            <wp:cNvGraphicFramePr>
+              <a:graphicFrameLocks xmlns:a="http://schemas.openxmlformats.org/drawingml/2006/main" noChangeAspect="1"/>
+            </wp:cNvGraphicFramePr>
+            <a:graphic xmlns:a="http://schemas.openxmlformats.org/drawingml/2006/main">
+              <a:graphicData uri="http://schemas.openxmlformats.org/drawingml/2006/picture">
+                <pic:pic xmlns:pic="http://schemas.openxmlformats.org/drawingml/2006/picture">
+                  <pic:nvPicPr>
+                    <pic:cNvPr id="1376370581" name=""/>
+                    <pic:cNvPicPr/>
+                  </pic:nvPicPr>
+                  <pic:blipFill>
+                    <a:blip r:embed="rId7"/>
+                    <a:stretch>
+                      <a:fillRect/>
+                    </a:stretch>
+                  </pic:blipFill>
+                  <pic:spPr>
+                    <a:xfrm>
+                      <a:off x="0" y="0"/>
+                      <a:ext cx="5760720" cy="352425"/>
+                    </a:xfrm>
+                    <a:prstGeom prst="rect">
+                      <a:avLst/>
+                    </a:prstGeom>
+                    <a:ln>
+                      <a:solidFill>
+                        <a:schemeClr val="accent1"/>
+                      </a:solidFill>
+                    </a:ln>
+                  </pic:spPr>
+                </pic:pic>
+              </a:graphicData>
+            </a:graphic>
+          </wp:inline>
+        </w:drawing>
+      </w:r>
+    </w:p>
+    <w:p>
+      <w:r>
+        <w:t xml:space="preserve">Der </w:t>
+      </w:r>
+      <w:proofErr w:type="spellStart"/>
+      <w:r>
+        <w:t>Zugrif</w:t>
+      </w:r>
+      <w:proofErr w:type="spellEnd"/>
+      <w:r>
+        <w:t xml:space="preserve"> auf </w:t>
+      </w:r>
+      <w:r>
+        <w:t xml:space="preserve">einen Index von </w:t>
+      </w:r>
+      <w:proofErr w:type="spellStart"/>
+      <w:r>
+        <w:t>graph</w:t>
+      </w:r>
+      <w:proofErr w:type="spellEnd"/>
+      <w:r>
+        <w:t xml:space="preserve"> erfolgt (da es sich um eine </w:t>
+      </w:r>
+      <w:proofErr w:type="spellStart"/>
+      <w:r>
+        <w:t>unordered_map</w:t>
+      </w:r>
+      <w:proofErr w:type="spellEnd"/>
+      <w:r>
+        <w:t xml:space="preserve"> und somit um eine Hashtabelle handelt) mit O(1)</w:t>
+      </w:r>
+    </w:p>
+    <w:p>
+      <w:r>
+        <w:t xml:space="preserve"> (Quelle: </w:t>
+      </w:r>
+      <w:hyperlink r:id="rId8" w:history="1">
+        <w:r>
+          <w:rPr>
+            <w:rStyle w:val="Hyperlink"/>
+          </w:rPr>
+          <w:t>https://www.geeksforgeeks.org/map-vs-unordered_map-c/</w:t>
+        </w:r>
+      </w:hyperlink>
+      <w:r>
+        <w:t>)</w:t>
+      </w:r>
+    </w:p>
+    <w:p>
+      <w:r>
+        <w:t>.</w:t>
+      </w:r>
+      <w:proofErr w:type="spellStart"/>
+      <w:r>
+        <w:t>push_back</w:t>
+      </w:r>
+      <w:proofErr w:type="spellEnd"/>
+      <w:r>
+        <w:t>() erfolgt mit O(1</w:t>
+      </w:r>
+      <w:r>
+        <w:t xml:space="preserve">). </w:t>
+      </w:r>
+    </w:p>
+    <w:p>
+      <w:r>
+        <w:t>(Quelle</w:t>
+      </w:r>
+      <w:r>
+        <w:t>n</w:t>
+      </w:r>
+      <w:r>
+        <w:t>:</w:t>
+      </w:r>
+      <w:hyperlink r:id="rId9" w:history="1">
+        <w:r>
+          <w:rPr>
+            <w:rStyle w:val="Hyperlink"/>
+          </w:rPr>
+          <w:t>https://runestone.academy/ns/books/published/cppds/AlgorithmAnalysis/VectorAnalysis.html</w:t>
+        </w:r>
+      </w:hyperlink>
+      <w:r>
+        <w:t xml:space="preserve"> | </w:t>
+      </w:r>
+      <w:hyperlink r:id="rId10" w:history="1">
+        <w:r>
+          <w:rPr>
+            <w:rStyle w:val="Hyperlink"/>
+          </w:rPr>
+          <w:t>https://www.quora.com/Do-C-vectors-allocate-memory-for-empty-elements</w:t>
+        </w:r>
+      </w:hyperlink>
+      <w:r>
+        <w:t xml:space="preserve"> </w:t>
+      </w:r>
+      <w:r>
+        <w:t>)</w:t>
+      </w:r>
+    </w:p>
+    <w:p>
+      <w:r>
+        <w:t xml:space="preserve">Schließlich wird noch </w:t>
+      </w:r>
+      <w:proofErr w:type="spellStart"/>
+      <w:r>
+        <w:t>currentStation</w:t>
+      </w:r>
+      <w:proofErr w:type="spellEnd"/>
+      <w:r>
+        <w:t xml:space="preserve"> = </w:t>
+      </w:r>
+      <w:proofErr w:type="spellStart"/>
+      <w:r>
+        <w:t>prevStation</w:t>
+      </w:r>
+      <w:proofErr w:type="spellEnd"/>
+      <w:r>
+        <w:t xml:space="preserve"> gesetzt O(1).</w:t>
+      </w:r>
+    </w:p>
+    <w:p/>
+    <w:p>
+      <w:r>
+        <w:t>Somit haben wir eine äußere Schleife mit O(L) und eine innere Schleife mit O(k).</w:t>
+      </w:r>
+    </w:p>
+    <w:p>
+      <w:r>
+        <w:t>Grundsätzlich gibt es in jeder Zeile zwei Stationen mehr als Kanten (keine Kante führt ins nichts / jede Kante verbindet zwei Stationen)</w:t>
+      </w:r>
+    </w:p>
+    <w:p>
+      <w:r>
+        <w:t>Die Erste Station ist immer Teil der äußeren Schleife.</w:t>
+      </w:r>
+    </w:p>
+    <w:p>
+      <w:r>
+        <w:t xml:space="preserve">Die Anzahl der Kanten (k) ist aber </w:t>
+      </w:r>
+      <w:proofErr w:type="gramStart"/>
+      <w:r>
+        <w:t>Abhängig</w:t>
+      </w:r>
+      <w:proofErr w:type="gramEnd"/>
+      <w:r>
+        <w:t xml:space="preserve"> von der </w:t>
+      </w:r>
+      <w:proofErr w:type="gramStart"/>
+      <w:r>
+        <w:t>Linie</w:t>
+      </w:r>
+      <w:proofErr w:type="gramEnd"/>
+      <w:r>
+        <w:t xml:space="preserve"> in der wir uns befinden. Daher kommen wir nicht auf eine O-Notation von O(L*k), sondern wir erhalten eine O-Notation von O(</w:t>
+      </w:r>
+      <w:proofErr w:type="spellStart"/>
+      <w:r>
+        <w:t>L+k</w:t>
+      </w:r>
+      <w:proofErr w:type="spellEnd"/>
+      <w:r>
+        <w:t>)</w:t>
+      </w:r>
+      <w:r>
+        <w:t xml:space="preserve"> </w:t>
+      </w:r>
+      <w:r>
+        <w:t>.</w:t>
       </w:r>
     </w:p>
     <w:p/>

</xml_diff>

<commit_message>
KommandozeilenParameter ergänzt und Protokoll erweitert
</commit_message>
<xml_diff>
--- a/Protokoll.docx
+++ b/Protokoll.docx
@@ -68,7 +68,9 @@
               <w:tab w:val="right" w:leader="dot" w:pos="9062"/>
             </w:tabs>
             <w:rPr>
+              <w:rFonts w:eastAsiaTheme="minorEastAsia"/>
               <w:noProof/>
+              <w:lang w:eastAsia="de-AT"/>
             </w:rPr>
           </w:pPr>
           <w:r>
@@ -80,7 +82,7 @@
           <w:r>
             <w:fldChar w:fldCharType="separate"/>
           </w:r>
-          <w:hyperlink w:anchor="_Toc198638152" w:history="1">
+          <w:hyperlink w:anchor="_Toc199009612" w:history="1">
             <w:r>
               <w:rPr>
                 <w:rStyle w:val="Hyperlink"/>
@@ -107,7 +109,7 @@
                 <w:noProof/>
                 <w:webHidden/>
               </w:rPr>
-              <w:instrText xml:space="preserve"> PAGEREF _Toc198638152 \h </w:instrText>
+              <w:instrText xml:space="preserve"> PAGEREF _Toc199009612 \h </w:instrText>
             </w:r>
             <w:r>
               <w:rPr>
@@ -127,7 +129,217 @@
                 <w:noProof/>
                 <w:webHidden/>
               </w:rPr>
-              <w:t>1</w:t>
+              <w:t>2</w:t>
+            </w:r>
+            <w:r>
+              <w:rPr>
+                <w:noProof/>
+                <w:webHidden/>
+              </w:rPr>
+              <w:fldChar w:fldCharType="end"/>
+            </w:r>
+          </w:hyperlink>
+        </w:p>
+        <w:p>
+          <w:pPr>
+            <w:pStyle w:val="Verzeichnis1"/>
+            <w:tabs>
+              <w:tab w:val="right" w:leader="dot" w:pos="9062"/>
+            </w:tabs>
+            <w:rPr>
+              <w:rFonts w:eastAsiaTheme="minorEastAsia"/>
+              <w:noProof/>
+              <w:lang w:eastAsia="de-AT"/>
+            </w:rPr>
+          </w:pPr>
+          <w:hyperlink w:anchor="_Toc199009613" w:history="1">
+            <w:r>
+              <w:rPr>
+                <w:rStyle w:val="Hyperlink"/>
+                <w:noProof/>
+              </w:rPr>
+              <w:t>Einfügen – Ablauf und O-Notation</w:t>
+            </w:r>
+            <w:r>
+              <w:rPr>
+                <w:noProof/>
+                <w:webHidden/>
+              </w:rPr>
+              <w:tab/>
+            </w:r>
+            <w:r>
+              <w:rPr>
+                <w:noProof/>
+                <w:webHidden/>
+              </w:rPr>
+              <w:fldChar w:fldCharType="begin"/>
+            </w:r>
+            <w:r>
+              <w:rPr>
+                <w:noProof/>
+                <w:webHidden/>
+              </w:rPr>
+              <w:instrText xml:space="preserve"> PAGEREF _Toc199009613 \h </w:instrText>
+            </w:r>
+            <w:r>
+              <w:rPr>
+                <w:noProof/>
+                <w:webHidden/>
+              </w:rPr>
+            </w:r>
+            <w:r>
+              <w:rPr>
+                <w:noProof/>
+                <w:webHidden/>
+              </w:rPr>
+              <w:fldChar w:fldCharType="separate"/>
+            </w:r>
+            <w:r>
+              <w:rPr>
+                <w:noProof/>
+                <w:webHidden/>
+              </w:rPr>
+              <w:t>2</w:t>
+            </w:r>
+            <w:r>
+              <w:rPr>
+                <w:noProof/>
+                <w:webHidden/>
+              </w:rPr>
+              <w:fldChar w:fldCharType="end"/>
+            </w:r>
+          </w:hyperlink>
+        </w:p>
+        <w:p>
+          <w:pPr>
+            <w:pStyle w:val="Verzeichnis1"/>
+            <w:tabs>
+              <w:tab w:val="right" w:leader="dot" w:pos="9062"/>
+            </w:tabs>
+            <w:rPr>
+              <w:rFonts w:eastAsiaTheme="minorEastAsia"/>
+              <w:noProof/>
+              <w:lang w:eastAsia="de-AT"/>
+            </w:rPr>
+          </w:pPr>
+          <w:hyperlink w:anchor="_Toc199009614" w:history="1">
+            <w:r>
+              <w:rPr>
+                <w:rStyle w:val="Hyperlink"/>
+                <w:noProof/>
+              </w:rPr>
+              <w:t>Pfadsuche – Ablauf und O-Notation</w:t>
+            </w:r>
+            <w:r>
+              <w:rPr>
+                <w:noProof/>
+                <w:webHidden/>
+              </w:rPr>
+              <w:tab/>
+            </w:r>
+            <w:r>
+              <w:rPr>
+                <w:noProof/>
+                <w:webHidden/>
+              </w:rPr>
+              <w:fldChar w:fldCharType="begin"/>
+            </w:r>
+            <w:r>
+              <w:rPr>
+                <w:noProof/>
+                <w:webHidden/>
+              </w:rPr>
+              <w:instrText xml:space="preserve"> PAGEREF _Toc199009614 \h </w:instrText>
+            </w:r>
+            <w:r>
+              <w:rPr>
+                <w:noProof/>
+                <w:webHidden/>
+              </w:rPr>
+            </w:r>
+            <w:r>
+              <w:rPr>
+                <w:noProof/>
+                <w:webHidden/>
+              </w:rPr>
+              <w:fldChar w:fldCharType="separate"/>
+            </w:r>
+            <w:r>
+              <w:rPr>
+                <w:noProof/>
+                <w:webHidden/>
+              </w:rPr>
+              <w:t>4</w:t>
+            </w:r>
+            <w:r>
+              <w:rPr>
+                <w:noProof/>
+                <w:webHidden/>
+              </w:rPr>
+              <w:fldChar w:fldCharType="end"/>
+            </w:r>
+          </w:hyperlink>
+        </w:p>
+        <w:p>
+          <w:pPr>
+            <w:pStyle w:val="Verzeichnis1"/>
+            <w:tabs>
+              <w:tab w:val="right" w:leader="dot" w:pos="9062"/>
+            </w:tabs>
+            <w:rPr>
+              <w:rFonts w:eastAsiaTheme="minorEastAsia"/>
+              <w:noProof/>
+              <w:lang w:eastAsia="de-AT"/>
+            </w:rPr>
+          </w:pPr>
+          <w:hyperlink w:anchor="_Toc199009615" w:history="1">
+            <w:r>
+              <w:rPr>
+                <w:rStyle w:val="Hyperlink"/>
+                <w:noProof/>
+              </w:rPr>
+              <w:t>Pfad ausgeben – Ablauf und O-Notation</w:t>
+            </w:r>
+            <w:r>
+              <w:rPr>
+                <w:noProof/>
+                <w:webHidden/>
+              </w:rPr>
+              <w:tab/>
+            </w:r>
+            <w:r>
+              <w:rPr>
+                <w:noProof/>
+                <w:webHidden/>
+              </w:rPr>
+              <w:fldChar w:fldCharType="begin"/>
+            </w:r>
+            <w:r>
+              <w:rPr>
+                <w:noProof/>
+                <w:webHidden/>
+              </w:rPr>
+              <w:instrText xml:space="preserve"> PAGEREF _Toc199009615 \h </w:instrText>
+            </w:r>
+            <w:r>
+              <w:rPr>
+                <w:noProof/>
+                <w:webHidden/>
+              </w:rPr>
+            </w:r>
+            <w:r>
+              <w:rPr>
+                <w:noProof/>
+                <w:webHidden/>
+              </w:rPr>
+              <w:fldChar w:fldCharType="separate"/>
+            </w:r>
+            <w:r>
+              <w:rPr>
+                <w:noProof/>
+                <w:webHidden/>
+              </w:rPr>
+              <w:t>6</w:t>
             </w:r>
             <w:r>
               <w:rPr>
@@ -162,7 +374,6 @@
           <w:szCs w:val="40"/>
         </w:rPr>
       </w:pPr>
-      <w:bookmarkStart w:id="0" w:name="_Toc198638152"/>
       <w:r>
         <w:br w:type="page"/>
       </w:r>
@@ -171,6 +382,7 @@
       <w:pPr>
         <w:pStyle w:val="berschrift1"/>
       </w:pPr>
+      <w:bookmarkStart w:id="0" w:name="_Toc199009612"/>
       <w:r>
         <w:lastRenderedPageBreak/>
         <w:t>Datenstruktur:</w:t>
@@ -260,15 +472,74 @@
         <w:rPr>
           <w:color w:val="E97132" w:themeColor="accent2"/>
         </w:rPr>
-        <w:t>EdgeInfo</w:t>
-      </w:r>
-      <w:proofErr w:type="spellEnd"/>
-      <w:r>
-        <w:t xml:space="preserve">“ enthält. Jedes </w:t>
-      </w:r>
-      <w:proofErr w:type="spellStart"/>
-      <w:r>
-        <w:t>EdgeInfo</w:t>
+        <w:t>Kanten</w:t>
+      </w:r>
+      <w:r>
+        <w:rPr>
+          <w:color w:val="E97132" w:themeColor="accent2"/>
+        </w:rPr>
+        <w:t>Info</w:t>
+      </w:r>
+      <w:proofErr w:type="spellEnd"/>
+      <w:r>
+        <w:t xml:space="preserve">“ enthält. </w:t>
+      </w:r>
+    </w:p>
+    <w:p>
+      <w:r>
+        <w:drawing>
+          <wp:inline distT="0" distB="0" distL="0" distR="0" wp14:anchorId="2AA94056" wp14:editId="3A15F451">
+            <wp:extent cx="5760720" cy="792480"/>
+            <wp:effectExtent l="19050" t="19050" r="11430" b="26670"/>
+            <wp:docPr id="175147260" name="Grafik 1" descr="Ein Bild, das Text, Schrift, Reihe, Screenshot enthält.&#10;&#10;KI-generierte Inhalte können fehlerhaft sein."/>
+            <wp:cNvGraphicFramePr>
+              <a:graphicFrameLocks xmlns:a="http://schemas.openxmlformats.org/drawingml/2006/main" noChangeAspect="1"/>
+            </wp:cNvGraphicFramePr>
+            <a:graphic xmlns:a="http://schemas.openxmlformats.org/drawingml/2006/main">
+              <a:graphicData uri="http://schemas.openxmlformats.org/drawingml/2006/picture">
+                <pic:pic xmlns:pic="http://schemas.openxmlformats.org/drawingml/2006/picture">
+                  <pic:nvPicPr>
+                    <pic:cNvPr id="175147260" name="Grafik 1" descr="Ein Bild, das Text, Schrift, Reihe, Screenshot enthält.&#10;&#10;KI-generierte Inhalte können fehlerhaft sein."/>
+                    <pic:cNvPicPr/>
+                  </pic:nvPicPr>
+                  <pic:blipFill>
+                    <a:blip r:embed="rId6"/>
+                    <a:stretch>
+                      <a:fillRect/>
+                    </a:stretch>
+                  </pic:blipFill>
+                  <pic:spPr>
+                    <a:xfrm>
+                      <a:off x="0" y="0"/>
+                      <a:ext cx="5760720" cy="792480"/>
+                    </a:xfrm>
+                    <a:prstGeom prst="rect">
+                      <a:avLst/>
+                    </a:prstGeom>
+                    <a:ln>
+                      <a:solidFill>
+                        <a:schemeClr val="accent1"/>
+                      </a:solidFill>
+                    </a:ln>
+                  </pic:spPr>
+                </pic:pic>
+              </a:graphicData>
+            </a:graphic>
+          </wp:inline>
+        </w:drawing>
+      </w:r>
+      <w:r>
+        <w:t xml:space="preserve"> </w:t>
+      </w:r>
+      <w:r>
+        <w:t xml:space="preserve">Jedes </w:t>
+      </w:r>
+      <w:proofErr w:type="spellStart"/>
+      <w:r>
+        <w:t>Kanten</w:t>
+      </w:r>
+      <w:r>
+        <w:t>Info</w:t>
       </w:r>
       <w:proofErr w:type="spellEnd"/>
       <w:r>
@@ -338,7 +609,7 @@
                     <pic:cNvPicPr/>
                   </pic:nvPicPr>
                   <pic:blipFill>
-                    <a:blip r:embed="rId6"/>
+                    <a:blip r:embed="rId7"/>
                     <a:stretch>
                       <a:fillRect/>
                     </a:stretch>
@@ -360,13 +631,19 @@
       </w:r>
     </w:p>
     <w:p/>
+    <w:p/>
     <w:p>
       <w:pPr>
         <w:pStyle w:val="berschrift1"/>
       </w:pPr>
+      <w:bookmarkStart w:id="1" w:name="_Toc199009613"/>
       <w:r>
         <w:t>Einfügen</w:t>
       </w:r>
+      <w:r>
+        <w:t xml:space="preserve"> – Ablauf und O-Notation</w:t>
+      </w:r>
+      <w:bookmarkEnd w:id="1"/>
     </w:p>
     <w:p>
       <w:r>
@@ -392,6 +669,7 @@
     </w:p>
     <w:p>
       <w:r>
+        <w:lastRenderedPageBreak/>
         <w:t xml:space="preserve">Die Line wird in einen </w:t>
       </w:r>
       <w:proofErr w:type="spellStart"/>
@@ -446,7 +724,6 @@
     </w:p>
     <w:p>
       <w:r>
-        <w:lastRenderedPageBreak/>
         <w:t xml:space="preserve">Es wird </w:t>
       </w:r>
       <w:proofErr w:type="gramStart"/>
@@ -521,6 +798,7 @@
       </w:pPr>
       <w:r>
         <w:rPr>
+          <w:noProof/>
           <w:lang w:val="en-US"/>
         </w:rPr>
         <w:drawing>
@@ -539,7 +817,7 @@
                     <pic:cNvPicPr/>
                   </pic:nvPicPr>
                   <pic:blipFill>
-                    <a:blip r:embed="rId7"/>
+                    <a:blip r:embed="rId8"/>
                     <a:stretch>
                       <a:fillRect/>
                     </a:stretch>
@@ -601,7 +879,7 @@
       <w:r>
         <w:t xml:space="preserve"> (Quelle: </w:t>
       </w:r>
-      <w:hyperlink r:id="rId8" w:history="1">
+      <w:hyperlink r:id="rId9" w:history="1">
         <w:r>
           <w:rPr>
             <w:rStyle w:val="Hyperlink"/>
@@ -639,7 +917,7 @@
       <w:r>
         <w:t>:</w:t>
       </w:r>
-      <w:hyperlink r:id="rId9" w:history="1">
+      <w:hyperlink r:id="rId10" w:history="1">
         <w:r>
           <w:rPr>
             <w:rStyle w:val="Hyperlink"/>
@@ -650,7 +928,7 @@
       <w:r>
         <w:t xml:space="preserve"> | </w:t>
       </w:r>
-      <w:hyperlink r:id="rId10" w:history="1">
+      <w:hyperlink r:id="rId11" w:history="1">
         <w:r>
           <w:rPr>
             <w:rStyle w:val="Hyperlink"/>
@@ -737,6 +1015,1211 @@
         <w:t>.</w:t>
       </w:r>
     </w:p>
+    <w:p/>
+    <w:p>
+      <w:pPr>
+        <w:pStyle w:val="berschrift1"/>
+      </w:pPr>
+    </w:p>
+    <w:p>
+      <w:pPr>
+        <w:pStyle w:val="berschrift1"/>
+      </w:pPr>
+      <w:bookmarkStart w:id="2" w:name="_Toc199009614"/>
+      <w:r>
+        <w:t>Pfadsuche – Ablauf und O-Notation</w:t>
+      </w:r>
+      <w:bookmarkEnd w:id="2"/>
+    </w:p>
+    <w:p>
+      <w:r>
+        <w:t xml:space="preserve">Für die Suche wird der implementierte </w:t>
+      </w:r>
+      <w:proofErr w:type="spellStart"/>
+      <w:r>
+        <w:t>dijkstra</w:t>
+      </w:r>
+      <w:proofErr w:type="spellEnd"/>
+      <w:r>
+        <w:t xml:space="preserve"> Algorithmus ausgeführt. </w:t>
+      </w:r>
+    </w:p>
+    <w:p>
+      <w:r>
+        <w:t xml:space="preserve">Dieser beginnt damit, dass eine </w:t>
+      </w:r>
+      <w:proofErr w:type="spellStart"/>
+      <w:r>
+        <w:t>unordered_map</w:t>
+      </w:r>
+      <w:proofErr w:type="spellEnd"/>
+      <w:r>
+        <w:t xml:space="preserve"> </w:t>
+      </w:r>
+      <w:proofErr w:type="spellStart"/>
+      <w:r>
+        <w:rPr>
+          <w:i/>
+          <w:iCs/>
+        </w:rPr>
+        <w:t>node_data</w:t>
+      </w:r>
+      <w:proofErr w:type="spellEnd"/>
+      <w:r>
+        <w:t xml:space="preserve"> ,in welcher über den Stationsnamen immer ein </w:t>
+      </w:r>
+      <w:proofErr w:type="spellStart"/>
+      <w:r>
+        <w:t>KnotenInfo-Struct</w:t>
+      </w:r>
+      <w:proofErr w:type="spellEnd"/>
+      <w:r>
+        <w:t xml:space="preserve"> gefunden werden kann, initialisiert wird. </w:t>
+      </w:r>
+      <w:r>
+        <w:t>O(1)</w:t>
+      </w:r>
+    </w:p>
+    <w:p>
+      <w:r>
+        <w:drawing>
+          <wp:inline distT="0" distB="0" distL="0" distR="0" wp14:anchorId="2ABE5B0B" wp14:editId="1EADC441">
+            <wp:extent cx="5760720" cy="835025"/>
+            <wp:effectExtent l="19050" t="19050" r="11430" b="22225"/>
+            <wp:docPr id="1318696454" name="Grafik 1" descr="Ein Bild, das Text, Schrift, Screenshot, Reihe enthält.&#10;&#10;KI-generierte Inhalte können fehlerhaft sein."/>
+            <wp:cNvGraphicFramePr>
+              <a:graphicFrameLocks xmlns:a="http://schemas.openxmlformats.org/drawingml/2006/main" noChangeAspect="1"/>
+            </wp:cNvGraphicFramePr>
+            <a:graphic xmlns:a="http://schemas.openxmlformats.org/drawingml/2006/main">
+              <a:graphicData uri="http://schemas.openxmlformats.org/drawingml/2006/picture">
+                <pic:pic xmlns:pic="http://schemas.openxmlformats.org/drawingml/2006/picture">
+                  <pic:nvPicPr>
+                    <pic:cNvPr id="1318696454" name="Grafik 1" descr="Ein Bild, das Text, Schrift, Screenshot, Reihe enthält.&#10;&#10;KI-generierte Inhalte können fehlerhaft sein."/>
+                    <pic:cNvPicPr/>
+                  </pic:nvPicPr>
+                  <pic:blipFill>
+                    <a:blip r:embed="rId12"/>
+                    <a:stretch>
+                      <a:fillRect/>
+                    </a:stretch>
+                  </pic:blipFill>
+                  <pic:spPr>
+                    <a:xfrm>
+                      <a:off x="0" y="0"/>
+                      <a:ext cx="5760720" cy="835025"/>
+                    </a:xfrm>
+                    <a:prstGeom prst="rect">
+                      <a:avLst/>
+                    </a:prstGeom>
+                    <a:ln>
+                      <a:solidFill>
+                        <a:schemeClr val="accent1"/>
+                      </a:solidFill>
+                    </a:ln>
+                  </pic:spPr>
+                </pic:pic>
+              </a:graphicData>
+            </a:graphic>
+          </wp:inline>
+        </w:drawing>
+      </w:r>
+    </w:p>
+    <w:p>
+      <w:proofErr w:type="spellStart"/>
+      <w:r>
+        <w:rPr>
+          <w:i/>
+          <w:iCs/>
+        </w:rPr>
+        <w:t>n</w:t>
+      </w:r>
+      <w:r>
+        <w:rPr>
+          <w:i/>
+          <w:iCs/>
+        </w:rPr>
+        <w:t>ode_data</w:t>
+      </w:r>
+      <w:proofErr w:type="spellEnd"/>
+      <w:r>
+        <w:t xml:space="preserve"> entspricht </w:t>
+      </w:r>
+      <w:r>
+        <w:t xml:space="preserve">der Liste an noch nicht besuchten Knoten. </w:t>
+      </w:r>
+    </w:p>
+    <w:p>
+      <w:r>
+        <w:t xml:space="preserve">Des Weiteren wird eine </w:t>
+      </w:r>
+      <w:proofErr w:type="spellStart"/>
+      <w:r>
+        <w:t>priority_queue</w:t>
+      </w:r>
+      <w:proofErr w:type="spellEnd"/>
+      <w:r>
+        <w:t xml:space="preserve"> </w:t>
+      </w:r>
+      <w:proofErr w:type="spellStart"/>
+      <w:r>
+        <w:rPr>
+          <w:i/>
+          <w:iCs/>
+        </w:rPr>
+        <w:t>heap</w:t>
+      </w:r>
+      <w:proofErr w:type="spellEnd"/>
+      <w:r>
+        <w:rPr>
+          <w:i/>
+          <w:iCs/>
+        </w:rPr>
+        <w:t xml:space="preserve"> </w:t>
+      </w:r>
+      <w:r>
+        <w:t>initialisiert</w:t>
+      </w:r>
+      <w:r>
+        <w:t xml:space="preserve"> O(1)</w:t>
+      </w:r>
+      <w:r>
+        <w:t xml:space="preserve">. </w:t>
+      </w:r>
+      <w:proofErr w:type="spellStart"/>
+      <w:r>
+        <w:t>priority_queue</w:t>
+      </w:r>
+      <w:proofErr w:type="spellEnd"/>
+      <w:r>
+        <w:t xml:space="preserve"> </w:t>
+      </w:r>
+      <w:proofErr w:type="spellStart"/>
+      <w:r>
+        <w:t>enstprechen</w:t>
+      </w:r>
+      <w:proofErr w:type="spellEnd"/>
+      <w:r>
+        <w:t xml:space="preserve"> einem binär-Baum (Quelle</w:t>
+      </w:r>
+      <w:r>
+        <w:t xml:space="preserve"> </w:t>
+      </w:r>
+      <w:hyperlink r:id="rId13" w:history="1">
+        <w:r>
+          <w:rPr>
+            <w:rStyle w:val="Hyperlink"/>
+          </w:rPr>
+          <w:t>https://www.geeksforgeeks.org/priority-queue-in-cpp-stl/</w:t>
+        </w:r>
+      </w:hyperlink>
+      <w:r>
+        <w:t xml:space="preserve"> ). </w:t>
+      </w:r>
+    </w:p>
+    <w:p>
+      <w:r>
+        <w:t xml:space="preserve">Unsere </w:t>
+      </w:r>
+      <w:proofErr w:type="spellStart"/>
+      <w:r>
+        <w:t>pr</w:t>
+      </w:r>
+      <w:r>
+        <w:t>i</w:t>
+      </w:r>
+      <w:r>
+        <w:t>ority_queque</w:t>
+      </w:r>
+      <w:proofErr w:type="spellEnd"/>
+      <w:r>
+        <w:t xml:space="preserve"> speichert </w:t>
+      </w:r>
+      <w:proofErr w:type="spellStart"/>
+      <w:r>
+        <w:t>Structs</w:t>
+      </w:r>
+      <w:proofErr w:type="spellEnd"/>
+      <w:r>
+        <w:t xml:space="preserve"> vom Typ </w:t>
+      </w:r>
+      <w:proofErr w:type="spellStart"/>
+      <w:r>
+        <w:t>HeapElement</w:t>
+      </w:r>
+      <w:proofErr w:type="spellEnd"/>
+      <w:r>
+        <w:t>, als Vector und sortiert immer das kleinste nach vorne</w:t>
+      </w:r>
+      <w:r>
+        <w:t xml:space="preserve"> – es handelt sich also um einen min-Heap</w:t>
+      </w:r>
+      <w:r>
+        <w:t xml:space="preserve">. </w:t>
+      </w:r>
+    </w:p>
+    <w:p>
+      <w:r>
+        <w:drawing>
+          <wp:inline distT="0" distB="0" distL="0" distR="0" wp14:anchorId="787FA871" wp14:editId="0E44135A">
+            <wp:extent cx="3276600" cy="1150104"/>
+            <wp:effectExtent l="19050" t="19050" r="19050" b="12065"/>
+            <wp:docPr id="156109860" name="Grafik 1" descr="Ein Bild, das Text, Screenshot, Schrift, Reihe enthält.&#10;&#10;KI-generierte Inhalte können fehlerhaft sein."/>
+            <wp:cNvGraphicFramePr>
+              <a:graphicFrameLocks xmlns:a="http://schemas.openxmlformats.org/drawingml/2006/main" noChangeAspect="1"/>
+            </wp:cNvGraphicFramePr>
+            <a:graphic xmlns:a="http://schemas.openxmlformats.org/drawingml/2006/main">
+              <a:graphicData uri="http://schemas.openxmlformats.org/drawingml/2006/picture">
+                <pic:pic xmlns:pic="http://schemas.openxmlformats.org/drawingml/2006/picture">
+                  <pic:nvPicPr>
+                    <pic:cNvPr id="156109860" name="Grafik 1" descr="Ein Bild, das Text, Screenshot, Schrift, Reihe enthält.&#10;&#10;KI-generierte Inhalte können fehlerhaft sein."/>
+                    <pic:cNvPicPr/>
+                  </pic:nvPicPr>
+                  <pic:blipFill>
+                    <a:blip r:embed="rId14"/>
+                    <a:stretch>
+                      <a:fillRect/>
+                    </a:stretch>
+                  </pic:blipFill>
+                  <pic:spPr>
+                    <a:xfrm>
+                      <a:off x="0" y="0"/>
+                      <a:ext cx="3285729" cy="1153308"/>
+                    </a:xfrm>
+                    <a:prstGeom prst="rect">
+                      <a:avLst/>
+                    </a:prstGeom>
+                    <a:ln>
+                      <a:solidFill>
+                        <a:schemeClr val="accent1"/>
+                      </a:solidFill>
+                    </a:ln>
+                  </pic:spPr>
+                </pic:pic>
+              </a:graphicData>
+            </a:graphic>
+          </wp:inline>
+        </w:drawing>
+      </w:r>
+    </w:p>
+    <w:p>
+      <w:r>
+        <w:rPr>
+          <w:i/>
+          <w:iCs/>
+        </w:rPr>
+        <w:t>Heap</w:t>
+      </w:r>
+      <w:r>
+        <w:rPr>
+          <w:i/>
+          <w:iCs/>
+        </w:rPr>
+        <w:t xml:space="preserve"> </w:t>
+      </w:r>
+      <w:r>
+        <w:t>entspricht</w:t>
+      </w:r>
+      <w:r>
+        <w:t xml:space="preserve"> den momentan erreichbaren Nachbar*Innen mit den Kosten zu ihnen.  </w:t>
+      </w:r>
+    </w:p>
+    <w:p>
+      <w:r>
+        <w:t>Für jeden Eintrag im Graphen w</w:t>
+      </w:r>
+      <w:r>
+        <w:t xml:space="preserve">ird </w:t>
+      </w:r>
+      <w:proofErr w:type="gramStart"/>
+      <w:r>
+        <w:t>der korrelierenden Eintrag</w:t>
+      </w:r>
+      <w:proofErr w:type="gramEnd"/>
+      <w:r>
+        <w:t xml:space="preserve"> in der </w:t>
+      </w:r>
+      <w:proofErr w:type="spellStart"/>
+      <w:r>
+        <w:t>unordered_map</w:t>
+      </w:r>
+      <w:proofErr w:type="spellEnd"/>
+      <w:r>
+        <w:t xml:space="preserve"> </w:t>
+      </w:r>
+      <w:proofErr w:type="spellStart"/>
+      <w:r>
+        <w:t>node_data</w:t>
+      </w:r>
+      <w:proofErr w:type="spellEnd"/>
+      <w:r>
+        <w:t xml:space="preserve"> auf unbesucht, mit einer </w:t>
+      </w:r>
+      <w:proofErr w:type="spellStart"/>
+      <w:r>
+        <w:t>distanz</w:t>
+      </w:r>
+      <w:proofErr w:type="spellEnd"/>
+      <w:r>
+        <w:t xml:space="preserve"> von der größtmöglichen Zahl und keinem Vorgängerkonten und keiner </w:t>
+      </w:r>
+      <w:proofErr w:type="gramStart"/>
+      <w:r>
+        <w:t>Linie</w:t>
+      </w:r>
+      <w:proofErr w:type="gramEnd"/>
+      <w:r>
+        <w:t xml:space="preserve"> mit der der Eintrag erreicht werden kann, gesetzt. </w:t>
+      </w:r>
+      <w:r>
+        <w:t xml:space="preserve">- O(n), wobei n die Anzahl der eingelesenen Stationen </w:t>
+      </w:r>
+      <w:r>
+        <w:t>/“</w:t>
+      </w:r>
+      <w:proofErr w:type="spellStart"/>
+      <w:r>
+        <w:t>keys</w:t>
+      </w:r>
+      <w:proofErr w:type="spellEnd"/>
+      <w:r>
+        <w:t xml:space="preserve">“ im Graphen </w:t>
+      </w:r>
+      <w:r>
+        <w:t xml:space="preserve">ist. </w:t>
+      </w:r>
+    </w:p>
+    <w:p>
+      <w:r>
+        <w:t>Der Start-Knoten erhält das Gewicht 0, da es uns keine Zeit kostet vom Start-Knoten zum Start-Knoten zu gelangen – O(1).</w:t>
+      </w:r>
+    </w:p>
+    <w:p>
+      <w:r>
+        <w:t>I</w:t>
+      </w:r>
+      <w:r>
+        <w:t xml:space="preserve">n die </w:t>
+      </w:r>
+      <w:proofErr w:type="spellStart"/>
+      <w:r>
+        <w:t>priority_queque</w:t>
+      </w:r>
+      <w:proofErr w:type="spellEnd"/>
+      <w:r>
+        <w:rPr>
+          <w:i/>
+          <w:iCs/>
+        </w:rPr>
+        <w:t xml:space="preserve"> </w:t>
+      </w:r>
+      <w:proofErr w:type="spellStart"/>
+      <w:r>
+        <w:rPr>
+          <w:i/>
+          <w:iCs/>
+        </w:rPr>
+        <w:t>heap</w:t>
+      </w:r>
+      <w:proofErr w:type="spellEnd"/>
+      <w:r>
+        <w:t xml:space="preserve"> </w:t>
+      </w:r>
+      <w:r>
+        <w:t xml:space="preserve">wird ein </w:t>
+      </w:r>
+      <w:proofErr w:type="spellStart"/>
+      <w:r>
+        <w:t>HeapElement</w:t>
+      </w:r>
+      <w:proofErr w:type="spellEnd"/>
+      <w:r>
+        <w:t xml:space="preserve"> mit </w:t>
+      </w:r>
+      <w:proofErr w:type="spellStart"/>
+      <w:r>
+        <w:t>station</w:t>
+      </w:r>
+      <w:proofErr w:type="spellEnd"/>
+      <w:r>
+        <w:t xml:space="preserve">: </w:t>
+      </w:r>
+      <w:proofErr w:type="spellStart"/>
+      <w:r>
+        <w:t>startKnoten</w:t>
+      </w:r>
+      <w:proofErr w:type="spellEnd"/>
+      <w:r>
+        <w:t xml:space="preserve"> und </w:t>
+      </w:r>
+      <w:proofErr w:type="spellStart"/>
+      <w:r>
+        <w:t>total_weight</w:t>
+      </w:r>
+      <w:proofErr w:type="spellEnd"/>
+      <w:r>
+        <w:t xml:space="preserve">: 0 </w:t>
+      </w:r>
+      <w:proofErr w:type="spellStart"/>
+      <w:r>
+        <w:t>gepushed</w:t>
+      </w:r>
+      <w:proofErr w:type="spellEnd"/>
+      <w:r>
+        <w:t xml:space="preserve"> -O(log </w:t>
+      </w:r>
+      <w:r>
+        <w:t>m</w:t>
+      </w:r>
+      <w:r>
+        <w:t xml:space="preserve">), wobei </w:t>
+      </w:r>
+      <w:r>
+        <w:t>m</w:t>
+      </w:r>
+      <w:r>
+        <w:t xml:space="preserve"> die Anzahl an vorhandenen Knoten in der </w:t>
+      </w:r>
+      <w:proofErr w:type="spellStart"/>
+      <w:r>
+        <w:t>priority_queque</w:t>
+      </w:r>
+      <w:proofErr w:type="spellEnd"/>
+      <w:r>
+        <w:t xml:space="preserve"> ist, </w:t>
+      </w:r>
+      <w:r>
+        <w:rPr>
+          <w:color w:val="000000" w:themeColor="text1"/>
+        </w:rPr>
+        <w:t>also in diesem Fall O(1)</w:t>
+      </w:r>
+      <w:r>
+        <w:rPr>
+          <w:color w:val="000000" w:themeColor="text1"/>
+        </w:rPr>
+        <w:t xml:space="preserve">, da </w:t>
+      </w:r>
+      <w:proofErr w:type="spellStart"/>
+      <w:r>
+        <w:rPr>
+          <w:color w:val="000000" w:themeColor="text1"/>
+        </w:rPr>
+        <w:t>startKnoten</w:t>
+      </w:r>
+      <w:proofErr w:type="spellEnd"/>
+      <w:r>
+        <w:rPr>
+          <w:color w:val="000000" w:themeColor="text1"/>
+        </w:rPr>
+        <w:t xml:space="preserve"> das erste Objekt ist, das wir in die </w:t>
+      </w:r>
+      <w:proofErr w:type="spellStart"/>
+      <w:r>
+        <w:rPr>
+          <w:color w:val="000000" w:themeColor="text1"/>
+        </w:rPr>
+        <w:t>priority_queque</w:t>
+      </w:r>
+      <w:proofErr w:type="spellEnd"/>
+      <w:r>
+        <w:rPr>
+          <w:color w:val="000000" w:themeColor="text1"/>
+        </w:rPr>
+        <w:t xml:space="preserve"> pushen. </w:t>
+      </w:r>
+    </w:p>
+    <w:p>
+      <w:r>
+        <w:t xml:space="preserve">(Quelle: </w:t>
+      </w:r>
+      <w:hyperlink r:id="rId15" w:history="1">
+        <w:r>
+          <w:rPr>
+            <w:rStyle w:val="Hyperlink"/>
+          </w:rPr>
+          <w:t>https://www.geeksforgeeks.org/priority-queue-in-cpp-stl/</w:t>
+        </w:r>
+      </w:hyperlink>
+      <w:r>
+        <w:t xml:space="preserve"> ) </w:t>
+      </w:r>
+    </w:p>
+    <w:p/>
+    <w:p>
+      <w:r>
+        <w:t xml:space="preserve">Nun wird noch ein string </w:t>
+      </w:r>
+      <w:proofErr w:type="spellStart"/>
+      <w:r>
+        <w:rPr>
+          <w:i/>
+          <w:iCs/>
+        </w:rPr>
+        <w:t>currentStation</w:t>
+      </w:r>
+      <w:proofErr w:type="spellEnd"/>
+      <w:r>
+        <w:t xml:space="preserve"> mit dem wert des </w:t>
+      </w:r>
+      <w:proofErr w:type="spellStart"/>
+      <w:r>
+        <w:t>startKnoten</w:t>
+      </w:r>
+      <w:proofErr w:type="spellEnd"/>
+      <w:r>
+        <w:t xml:space="preserve"> belegt O(1)</w:t>
+      </w:r>
+    </w:p>
+    <w:p>
+      <w:pPr>
+        <w:rPr>
+          <w:lang w:val="en-US"/>
+        </w:rPr>
+      </w:pPr>
+      <w:r>
+        <w:rPr>
+          <w:lang w:val="en-US"/>
+        </w:rPr>
+        <w:t xml:space="preserve">Eine int Variable </w:t>
+      </w:r>
+      <w:proofErr w:type="spellStart"/>
+      <w:r>
+        <w:rPr>
+          <w:i/>
+          <w:iCs/>
+          <w:lang w:val="en-US"/>
+        </w:rPr>
+        <w:t>currentWeight</w:t>
+      </w:r>
+      <w:proofErr w:type="spellEnd"/>
+      <w:r>
+        <w:rPr>
+          <w:lang w:val="en-US"/>
+        </w:rPr>
+        <w:t xml:space="preserve"> </w:t>
+      </w:r>
+      <w:proofErr w:type="spellStart"/>
+      <w:r>
+        <w:rPr>
+          <w:lang w:val="en-US"/>
+        </w:rPr>
+        <w:t>a</w:t>
+      </w:r>
+      <w:r>
+        <w:rPr>
+          <w:lang w:val="en-US"/>
+        </w:rPr>
+        <w:t>ngelegt</w:t>
+      </w:r>
+      <w:proofErr w:type="spellEnd"/>
+      <w:r>
+        <w:rPr>
+          <w:lang w:val="en-US"/>
+        </w:rPr>
+        <w:t xml:space="preserve"> O(1)</w:t>
+      </w:r>
+    </w:p>
+    <w:p>
+      <w:r>
+        <w:t xml:space="preserve">Sowie der </w:t>
+      </w:r>
+      <w:proofErr w:type="spellStart"/>
+      <w:r>
+        <w:t>bool</w:t>
+      </w:r>
+      <w:proofErr w:type="spellEnd"/>
+      <w:r>
+        <w:rPr>
+          <w:i/>
+          <w:iCs/>
+        </w:rPr>
+        <w:t xml:space="preserve"> </w:t>
+      </w:r>
+      <w:proofErr w:type="spellStart"/>
+      <w:r>
+        <w:rPr>
+          <w:i/>
+          <w:iCs/>
+        </w:rPr>
+        <w:t>zielKnotenErreicht</w:t>
+      </w:r>
+      <w:proofErr w:type="spellEnd"/>
+      <w:r>
+        <w:t xml:space="preserve"> </w:t>
+      </w:r>
+      <w:r>
+        <w:t xml:space="preserve">auf </w:t>
+      </w:r>
+      <w:proofErr w:type="spellStart"/>
+      <w:r>
+        <w:t>false</w:t>
+      </w:r>
+      <w:proofErr w:type="spellEnd"/>
+      <w:r>
+        <w:t xml:space="preserve"> gesetzt O(1). </w:t>
+      </w:r>
+    </w:p>
+    <w:p>
+      <w:r>
+        <w:t xml:space="preserve">Nun sind die Vorbereitungen für das Durchführen des Dijkstra-Algorithmus abgeschlossen. </w:t>
+      </w:r>
+    </w:p>
+    <w:p>
+      <w:r>
+        <w:t>Wir starten jetzt mit einer do-</w:t>
+      </w:r>
+      <w:proofErr w:type="spellStart"/>
+      <w:r>
+        <w:t>while</w:t>
+      </w:r>
+      <w:proofErr w:type="spellEnd"/>
+      <w:r>
+        <w:t xml:space="preserve"> schleife, deren Abbruchbedingungen sind, dass 1. Der Zielknoten noch nicht erreicht wurde und 2. Unsere </w:t>
+      </w:r>
+      <w:proofErr w:type="spellStart"/>
+      <w:r>
+        <w:t>priority_queque</w:t>
+      </w:r>
+      <w:proofErr w:type="spellEnd"/>
+      <w:r>
+        <w:t xml:space="preserve"> nicht leer ist. </w:t>
+      </w:r>
+      <w:r>
+        <w:t xml:space="preserve"> </w:t>
+      </w:r>
+      <w:r>
+        <w:t>–</w:t>
+      </w:r>
+      <w:r>
+        <w:t xml:space="preserve"> O(m), wobei m die Anzahl an Kanten im Graphen ist. </w:t>
+      </w:r>
+    </w:p>
+    <w:p>
+      <w:r>
+        <w:t>Wir nehmen uns innerhalb der Do-</w:t>
+      </w:r>
+      <w:proofErr w:type="spellStart"/>
+      <w:r>
+        <w:t>While</w:t>
+      </w:r>
+      <w:proofErr w:type="spellEnd"/>
+      <w:r>
+        <w:t xml:space="preserve"> schleife den Obersten Eintrag aus </w:t>
+      </w:r>
+      <w:proofErr w:type="spellStart"/>
+      <w:r>
+        <w:rPr>
+          <w:i/>
+          <w:iCs/>
+        </w:rPr>
+        <w:t>heap</w:t>
+      </w:r>
+      <w:proofErr w:type="spellEnd"/>
+      <w:r>
+        <w:rPr>
+          <w:i/>
+          <w:iCs/>
+        </w:rPr>
+        <w:t xml:space="preserve">, </w:t>
+      </w:r>
+      <w:r>
+        <w:t xml:space="preserve">Im ersten Durchlauf ist das offensichtlich </w:t>
+      </w:r>
+      <w:proofErr w:type="spellStart"/>
+      <w:r>
+        <w:t>startKnoten</w:t>
+      </w:r>
+      <w:proofErr w:type="spellEnd"/>
+      <w:r>
+        <w:t>, da es der einzige Eintrag ist, in Zukunft wird es immer jener mit den geringsten Kosten sein. O(1)</w:t>
+      </w:r>
+    </w:p>
+    <w:p>
+      <w:r>
+        <w:t>Unser Gesamtgewicht wird gleich dem Gewicht dieses Eintrags gesetzt – O(1)</w:t>
+      </w:r>
+    </w:p>
+    <w:p>
+      <w:r>
+        <w:t xml:space="preserve">Dann wird er Eintrag aus </w:t>
+      </w:r>
+      <w:proofErr w:type="spellStart"/>
+      <w:r>
+        <w:rPr>
+          <w:i/>
+          <w:iCs/>
+        </w:rPr>
+        <w:t>heap</w:t>
+      </w:r>
+      <w:proofErr w:type="spellEnd"/>
+      <w:r>
+        <w:t xml:space="preserve"> entfernt – O(log n)</w:t>
+      </w:r>
+    </w:p>
+    <w:p>
+      <w:r>
+        <w:t xml:space="preserve">Nun wird das </w:t>
+      </w:r>
+      <w:proofErr w:type="gramStart"/>
+      <w:r>
+        <w:t>Gewicht</w:t>
+      </w:r>
+      <w:proofErr w:type="gramEnd"/>
+      <w:r>
+        <w:t xml:space="preserve"> um diesen Eintrag zu erreichen mit dem Gewicht, das wir für diesen Eintrag in </w:t>
+      </w:r>
+      <w:proofErr w:type="spellStart"/>
+      <w:r>
+        <w:rPr>
+          <w:i/>
+          <w:iCs/>
+        </w:rPr>
+        <w:t>node_data</w:t>
+      </w:r>
+      <w:proofErr w:type="spellEnd"/>
+      <w:r>
+        <w:t xml:space="preserve"> – also der Liste noch nicht in unseren Weg aufgenommener Knoten- gespeichert haben, verglichen. O(1)</w:t>
+      </w:r>
+    </w:p>
+    <w:p>
+      <w:r>
+        <w:t xml:space="preserve">Falls das so ist, wird der Schleifendurchlauf übersprungen. </w:t>
+      </w:r>
+    </w:p>
+    <w:p>
+      <w:proofErr w:type="gramStart"/>
+      <w:r>
+        <w:t>Andernfalls,</w:t>
+      </w:r>
+      <w:proofErr w:type="gramEnd"/>
+      <w:r>
+        <w:t xml:space="preserve"> wird der Knoten </w:t>
+      </w:r>
+      <w:proofErr w:type="spellStart"/>
+      <w:r>
+        <w:rPr>
+          <w:i/>
+          <w:iCs/>
+        </w:rPr>
+        <w:t>node_data</w:t>
+      </w:r>
+      <w:proofErr w:type="spellEnd"/>
+      <w:r>
+        <w:t xml:space="preserve"> hinzugefügt. O(1).</w:t>
+      </w:r>
+    </w:p>
+    <w:p>
+      <w:r>
+        <w:t>Nun wird überprüft ob wir bereits den Zielknoten erreicht haben, falls ja wird abgebrochen O(1).</w:t>
+      </w:r>
+    </w:p>
+    <w:p>
+      <w:r>
+        <w:t xml:space="preserve">Ansonsten wird die momentan betrachtete Station in </w:t>
+      </w:r>
+      <w:proofErr w:type="spellStart"/>
+      <w:r>
+        <w:rPr>
+          <w:i/>
+          <w:iCs/>
+        </w:rPr>
+        <w:t>node_data</w:t>
+      </w:r>
+      <w:proofErr w:type="spellEnd"/>
+      <w:r>
+        <w:t xml:space="preserve"> auf besucht gestellt. O(1)</w:t>
+      </w:r>
+    </w:p>
+    <w:p>
+      <w:r>
+        <w:t xml:space="preserve">Nun kommen wir in eine </w:t>
+      </w:r>
+      <w:proofErr w:type="spellStart"/>
+      <w:r>
+        <w:t>For</w:t>
+      </w:r>
+      <w:proofErr w:type="spellEnd"/>
+      <w:r>
+        <w:t>-Schleife, innerhalb unserer Do-</w:t>
+      </w:r>
+      <w:proofErr w:type="spellStart"/>
+      <w:r>
+        <w:t>While</w:t>
+      </w:r>
+      <w:proofErr w:type="spellEnd"/>
+      <w:r>
+        <w:t xml:space="preserve"> Schleife, </w:t>
+      </w:r>
+      <w:r>
+        <w:t>in welcher</w:t>
+      </w:r>
+      <w:r>
+        <w:t xml:space="preserve"> wir nun alle, noch nicht besuchten, Nachbar*Innen</w:t>
+      </w:r>
+      <w:r>
+        <w:t xml:space="preserve">, </w:t>
+      </w:r>
+      <w:r>
+        <w:t xml:space="preserve">unseres soeben besuchten Knotens in </w:t>
+      </w:r>
+      <w:proofErr w:type="spellStart"/>
+      <w:r>
+        <w:rPr>
+          <w:i/>
+          <w:iCs/>
+        </w:rPr>
+        <w:t>heap</w:t>
+      </w:r>
+      <w:proofErr w:type="spellEnd"/>
+      <w:r>
+        <w:rPr>
+          <w:i/>
+          <w:iCs/>
+        </w:rPr>
+        <w:t xml:space="preserve"> </w:t>
+      </w:r>
+      <w:r>
+        <w:t>aufnehmen</w:t>
+      </w:r>
+      <w:r>
+        <w:t>.</w:t>
+      </w:r>
+      <w:r>
+        <w:t xml:space="preserve"> Allerdings nur </w:t>
+      </w:r>
+      <w:proofErr w:type="gramStart"/>
+      <w:r>
+        <w:t>jene Nachbar</w:t>
+      </w:r>
+      <w:proofErr w:type="gramEnd"/>
+      <w:r>
+        <w:t xml:space="preserve">*Innen bei denen das Gewicht </w:t>
+      </w:r>
+      <w:r>
+        <w:t xml:space="preserve">- </w:t>
+      </w:r>
+      <w:r>
+        <w:t>um sie über den soeben hinzugefügten Knoten zu erreichen</w:t>
+      </w:r>
+      <w:r>
+        <w:t xml:space="preserve"> - </w:t>
+      </w:r>
+      <w:r>
+        <w:t xml:space="preserve">kürzer ist als ein </w:t>
+      </w:r>
+      <w:proofErr w:type="gramStart"/>
+      <w:r>
+        <w:t>Weg</w:t>
+      </w:r>
+      <w:proofErr w:type="gramEnd"/>
+      <w:r>
+        <w:t xml:space="preserve"> den wir bereits gefunden haben (welcher ja zu </w:t>
+      </w:r>
+      <w:r>
+        <w:t>B</w:t>
+      </w:r>
+      <w:r>
+        <w:t xml:space="preserve">eginn immer den größtmöglichen Wert hat). </w:t>
+      </w:r>
+    </w:p>
+    <w:p>
+      <w:r>
+        <w:t xml:space="preserve">Diese </w:t>
+      </w:r>
+      <w:proofErr w:type="spellStart"/>
+      <w:r>
+        <w:t>For</w:t>
+      </w:r>
+      <w:proofErr w:type="spellEnd"/>
+      <w:r>
+        <w:t>-Schleife wird also O(</w:t>
+      </w:r>
+      <w:r>
+        <w:t>m</w:t>
+      </w:r>
+      <w:r>
+        <w:t xml:space="preserve">) mal ausgeführt, wobei </w:t>
+      </w:r>
+      <w:r>
+        <w:t>m</w:t>
+      </w:r>
+      <w:r>
+        <w:t xml:space="preserve"> gleich der Anzahl an Nachbar*Innen der soeben besuchten Station ist. </w:t>
+      </w:r>
+    </w:p>
+    <w:p>
+      <w:r>
+        <w:t>Wenn der Zielknoten gefunden wurde, wird der Pfad ausgegeben.</w:t>
+      </w:r>
+    </w:p>
+    <w:p>
+      <w:r>
+        <w:t xml:space="preserve">Wir haben also: </w:t>
+      </w:r>
+    </w:p>
+    <w:tbl>
+      <w:tblPr>
+        <w:tblStyle w:val="Tabellenraster"/>
+        <w:tblW w:w="0" w:type="auto"/>
+        <w:tblLook w:val="04A0" w:firstRow="1" w:lastRow="0" w:firstColumn="1" w:lastColumn="0" w:noHBand="0" w:noVBand="1"/>
+      </w:tblPr>
+      <w:tblGrid>
+        <w:gridCol w:w="1838"/>
+        <w:gridCol w:w="7224"/>
+      </w:tblGrid>
+      <w:tr>
+        <w:tc>
+          <w:tcPr>
+            <w:tcW w:w="1838" w:type="dxa"/>
+          </w:tcPr>
+          <w:p>
+            <w:r>
+              <w:t>O(n)</w:t>
+            </w:r>
+          </w:p>
+        </w:tc>
+        <w:tc>
+          <w:tcPr>
+            <w:tcW w:w="7224" w:type="dxa"/>
+          </w:tcPr>
+          <w:p>
+            <w:r>
+              <w:t xml:space="preserve">für das </w:t>
+            </w:r>
+            <w:r>
+              <w:t>E</w:t>
+            </w:r>
+            <w:r>
+              <w:t>rstellen der Liste an unbesuchten Knoten</w:t>
+            </w:r>
+          </w:p>
+        </w:tc>
+      </w:tr>
+      <w:tr>
+        <w:tc>
+          <w:tcPr>
+            <w:tcW w:w="1838" w:type="dxa"/>
+          </w:tcPr>
+          <w:p>
+            <w:r>
+              <w:lastRenderedPageBreak/>
+              <w:t>O((n + m) log n)</w:t>
+            </w:r>
+          </w:p>
+        </w:tc>
+        <w:tc>
+          <w:tcPr>
+            <w:tcW w:w="7224" w:type="dxa"/>
+          </w:tcPr>
+          <w:p>
+            <w:r>
+              <w:t xml:space="preserve">Do – </w:t>
+            </w:r>
+            <w:proofErr w:type="spellStart"/>
+            <w:r>
+              <w:t>while</w:t>
+            </w:r>
+            <w:proofErr w:type="spellEnd"/>
+            <w:r>
+              <w:t xml:space="preserve"> Schleife</w:t>
+            </w:r>
+            <w:r>
+              <w:t xml:space="preserve">, weil: </w:t>
+            </w:r>
+          </w:p>
+          <w:p>
+            <w:r>
+              <w:t xml:space="preserve">Eintrag aus Heap-Entfernen O(log n) passiert maximal </w:t>
+            </w:r>
+            <w:proofErr w:type="gramStart"/>
+            <w:r>
+              <w:t>m mal</w:t>
+            </w:r>
+            <w:proofErr w:type="gramEnd"/>
+          </w:p>
+        </w:tc>
+      </w:tr>
+      <w:tr>
+        <w:tc>
+          <w:tcPr>
+            <w:tcW w:w="1838" w:type="dxa"/>
+          </w:tcPr>
+          <w:p>
+            <w:r>
+              <w:t>O(</w:t>
+            </w:r>
+            <w:r>
+              <w:t>m</w:t>
+            </w:r>
+            <w:r>
+              <w:t>)</w:t>
+            </w:r>
+          </w:p>
+        </w:tc>
+        <w:tc>
+          <w:tcPr>
+            <w:tcW w:w="7224" w:type="dxa"/>
+          </w:tcPr>
+          <w:p>
+            <w:proofErr w:type="spellStart"/>
+            <w:r>
+              <w:t>For</w:t>
+            </w:r>
+            <w:proofErr w:type="spellEnd"/>
+            <w:r>
+              <w:t>-Schleife innerhalb Do-</w:t>
+            </w:r>
+            <w:proofErr w:type="spellStart"/>
+            <w:r>
+              <w:t>While</w:t>
+            </w:r>
+            <w:proofErr w:type="spellEnd"/>
+            <w:r>
+              <w:t xml:space="preserve"> Schle</w:t>
+            </w:r>
+            <w:r>
+              <w:t>ife</w:t>
+            </w:r>
+          </w:p>
+        </w:tc>
+      </w:tr>
+      <w:tr>
+        <w:tc>
+          <w:tcPr>
+            <w:tcW w:w="1838" w:type="dxa"/>
+          </w:tcPr>
+          <w:p/>
+        </w:tc>
+        <w:tc>
+          <w:tcPr>
+            <w:tcW w:w="7224" w:type="dxa"/>
+          </w:tcPr>
+          <w:p/>
+        </w:tc>
+      </w:tr>
+    </w:tbl>
+    <w:p/>
+    <w:p/>
+    <w:p>
+      <w:pPr>
+        <w:pStyle w:val="berschrift1"/>
+      </w:pPr>
+      <w:bookmarkStart w:id="3" w:name="_Toc199009615"/>
+      <w:r>
+        <w:t>Pfad ausgeben – Ablauf und O-Notation</w:t>
+      </w:r>
+      <w:bookmarkEnd w:id="3"/>
+    </w:p>
+    <w:p>
+      <w:r>
+        <w:t xml:space="preserve">Zunächst wird geprüft ob in </w:t>
+      </w:r>
+      <w:proofErr w:type="spellStart"/>
+      <w:r>
+        <w:t>node_data</w:t>
+      </w:r>
+      <w:proofErr w:type="spellEnd"/>
+      <w:r>
+        <w:t xml:space="preserve"> der Endknoten noch den maximal-Wert als Weg-kosten hat, in diesem Fall wäre er nicht besucht worden, es wird ein </w:t>
+      </w:r>
+      <w:proofErr w:type="spellStart"/>
+      <w:r>
+        <w:t>Logic_error</w:t>
+      </w:r>
+      <w:proofErr w:type="spellEnd"/>
+      <w:r>
+        <w:t xml:space="preserve"> geworfen und die Funktion abgebrochen. O(1)</w:t>
+      </w:r>
+    </w:p>
+    <w:p>
+      <w:r>
+        <w:t xml:space="preserve">Dann wird ein Vektor aus String-Paaren mit dem Namen </w:t>
+      </w:r>
+      <w:proofErr w:type="spellStart"/>
+      <w:r>
+        <w:rPr>
+          <w:i/>
+          <w:iCs/>
+        </w:rPr>
+        <w:t>pfadSchritte</w:t>
+      </w:r>
+      <w:proofErr w:type="spellEnd"/>
+      <w:r>
+        <w:rPr>
+          <w:i/>
+          <w:iCs/>
+        </w:rPr>
+        <w:t xml:space="preserve"> </w:t>
+      </w:r>
+      <w:r>
+        <w:t>deklariert. O(1).</w:t>
+      </w:r>
+    </w:p>
+    <w:p>
+      <w:r>
+        <w:t xml:space="preserve">Außerdem wird ein string mit dem Namen </w:t>
+      </w:r>
+      <w:r>
+        <w:rPr>
+          <w:i/>
+          <w:iCs/>
+        </w:rPr>
+        <w:t>aktuell</w:t>
+      </w:r>
+      <w:r>
+        <w:t xml:space="preserve"> und dem Wert von Endknoten initialisiert. O(1)</w:t>
+      </w:r>
+    </w:p>
+    <w:p>
+      <w:r>
+        <w:t xml:space="preserve">Dann wird er Pfad vom Endknoten aus Rückwärts gesucht indem immer zum Vorgänger-Knoten gegangen wird. O(L), wobei L der Länge des Pfades entspricht. </w:t>
+      </w:r>
+    </w:p>
+    <w:p>
+      <w:r>
+        <w:t xml:space="preserve">Dann wird der Pfad mit dem Algorithmus reverse() in die richtige Reihenfolge gebracht O(L) (Quelle: </w:t>
+      </w:r>
+      <w:hyperlink r:id="rId16" w:history="1">
+        <w:r>
+          <w:rPr>
+            <w:rStyle w:val="Hyperlink"/>
+          </w:rPr>
+          <w:t>https://cplusplus.com/reference/algorithm/reverse/</w:t>
+        </w:r>
+      </w:hyperlink>
+      <w:r>
+        <w:t xml:space="preserve"> )</w:t>
+      </w:r>
+    </w:p>
+    <w:p>
+      <w:r>
+        <w:t xml:space="preserve">Dann wird für jedes Element im Pfad </w:t>
+      </w:r>
+      <w:proofErr w:type="gramStart"/>
+      <w:r>
+        <w:t>ausgegeben</w:t>
+      </w:r>
+      <w:proofErr w:type="gramEnd"/>
+      <w:r>
+        <w:t xml:space="preserve"> ob ein Umstieg stattgefunden hat oder nicht und jedenfalls der Name der Station O(L)</w:t>
+      </w:r>
+    </w:p>
+    <w:p>
+      <w:proofErr w:type="spellStart"/>
+      <w:r>
+        <w:t>Insgesammt</w:t>
+      </w:r>
+      <w:proofErr w:type="spellEnd"/>
+      <w:r>
+        <w:t xml:space="preserve"> kommen wir also auf eine Laufzeitkomplexität von O(L), wobei L die Länge des Pfades ist. </w:t>
+      </w:r>
+    </w:p>
+    <w:p/>
+    <w:p/>
+    <w:p/>
+    <w:p/>
+    <w:p/>
+    <w:p/>
     <w:p/>
     <w:p/>
     <w:p/>
@@ -1353,7 +2836,6 @@
   <w:style w:type="character" w:default="1" w:styleId="Absatz-Standardschriftart">
     <w:name w:val="Default Paragraph Font"/>
     <w:uiPriority w:val="1"/>
-    <w:semiHidden/>
     <w:unhideWhenUsed/>
   </w:style>
   <w:style w:type="table" w:default="1" w:styleId="NormaleTabelle">
@@ -1721,6 +3203,25 @@
       <w:color w:val="605E5C"/>
       <w:shd w:val="clear" w:color="auto" w:fill="E1DFDD"/>
     </w:rPr>
+  </w:style>
+  <w:style w:type="table" w:styleId="Tabellenraster">
+    <w:name w:val="Table Grid"/>
+    <w:basedOn w:val="NormaleTabelle"/>
+    <w:uiPriority w:val="39"/>
+    <w:rsid w:val="00783FBC"/>
+    <w:pPr>
+      <w:spacing w:after="0" w:line="240" w:lineRule="auto"/>
+    </w:pPr>
+    <w:tblPr>
+      <w:tblBorders>
+        <w:top w:val="single" w:sz="4" w:space="0" w:color="auto"/>
+        <w:left w:val="single" w:sz="4" w:space="0" w:color="auto"/>
+        <w:bottom w:val="single" w:sz="4" w:space="0" w:color="auto"/>
+        <w:right w:val="single" w:sz="4" w:space="0" w:color="auto"/>
+        <w:insideH w:val="single" w:sz="4" w:space="0" w:color="auto"/>
+        <w:insideV w:val="single" w:sz="4" w:space="0" w:color="auto"/>
+      </w:tblBorders>
+    </w:tblPr>
   </w:style>
 </w:styles>
 </file>

</xml_diff>